<commit_message>
Added pull request comments
</commit_message>
<xml_diff>
--- a/Selenium_basics/Git Doc.docx
+++ b/Selenium_basics/Git Doc.docx
@@ -3611,23 +3611,7 @@
           <w:sz w:val="18"/>
           <w:szCs w:val="18"/>
         </w:rPr>
-        <w:t xml:space="preserve"> commit -m "</w:t>
-      </w:r>
-      <w:r>
-        <w:rPr>
-          <w:rFonts w:ascii="Lucida Console" w:hAnsi="Lucida Console" w:cs="Lucida Console"/>
-          <w:sz w:val="18"/>
-          <w:szCs w:val="18"/>
-        </w:rPr>
-        <w:t>This message could be anything</w:t>
-      </w:r>
-      <w:r>
-        <w:rPr>
-          <w:rFonts w:ascii="Lucida Console" w:hAnsi="Lucida Console" w:cs="Lucida Console"/>
-          <w:sz w:val="18"/>
-          <w:szCs w:val="18"/>
-        </w:rPr>
-        <w:t>"</w:t>
+        <w:t xml:space="preserve"> commit -m "This message could be anything"</w:t>
       </w:r>
     </w:p>
     <w:p>
@@ -4621,8 +4605,343 @@
           <w:szCs w:val="18"/>
         </w:rPr>
       </w:pPr>
+      <w:r>
+        <w:rPr>
+          <w:rFonts w:ascii="Lucida Console" w:hAnsi="Lucida Console" w:cs="Lucida Console"/>
+          <w:sz w:val="18"/>
+          <w:szCs w:val="18"/>
+        </w:rPr>
+        <w:lastRenderedPageBreak/>
+        <w:t xml:space="preserve">If 2 people are working on the same branch. Then u have to do first </w:t>
+      </w:r>
+      <w:proofErr w:type="gramStart"/>
+      <w:r>
+        <w:rPr>
+          <w:rFonts w:ascii="Lucida Console" w:hAnsi="Lucida Console" w:cs="Lucida Console"/>
+          <w:sz w:val="18"/>
+          <w:szCs w:val="18"/>
+        </w:rPr>
+        <w:t>Pull</w:t>
+      </w:r>
+      <w:proofErr w:type="gramEnd"/>
+      <w:r>
+        <w:rPr>
+          <w:rFonts w:ascii="Lucida Console" w:hAnsi="Lucida Console" w:cs="Lucida Console"/>
+          <w:sz w:val="18"/>
+          <w:szCs w:val="18"/>
+        </w:rPr>
+        <w:t xml:space="preserve"> then commit and push</w:t>
+      </w:r>
+    </w:p>
+    <w:p>
+      <w:pPr>
+        <w:autoSpaceDE w:val="0"/>
+        <w:autoSpaceDN w:val="0"/>
+        <w:adjustRightInd w:val="0"/>
+        <w:spacing w:after="0" w:line="240" w:lineRule="auto"/>
+        <w:rPr>
+          <w:rFonts w:ascii="Lucida Console" w:hAnsi="Lucida Console" w:cs="Lucida Console"/>
+          <w:sz w:val="18"/>
+          <w:szCs w:val="18"/>
+        </w:rPr>
+      </w:pPr>
+    </w:p>
+    <w:p>
+      <w:pPr>
+        <w:autoSpaceDE w:val="0"/>
+        <w:autoSpaceDN w:val="0"/>
+        <w:adjustRightInd w:val="0"/>
+        <w:spacing w:after="0" w:line="240" w:lineRule="auto"/>
+        <w:rPr>
+          <w:rFonts w:ascii="Lucida Console" w:hAnsi="Lucida Console" w:cs="Lucida Console"/>
+          <w:color w:val="00BFBF"/>
+          <w:sz w:val="18"/>
+          <w:szCs w:val="18"/>
+        </w:rPr>
+      </w:pPr>
+      <w:r>
+        <w:rPr>
+          <w:rFonts w:ascii="Lucida Console" w:hAnsi="Lucida Console" w:cs="Lucida Console"/>
+          <w:color w:val="00BF00"/>
+          <w:sz w:val="18"/>
+          <w:szCs w:val="18"/>
+        </w:rPr>
+        <w:t xml:space="preserve">Manjunath Ole@DESKTOP-BRRH2CJ </w:t>
+      </w:r>
+      <w:r>
+        <w:rPr>
+          <w:rFonts w:ascii="Lucida Console" w:hAnsi="Lucida Console" w:cs="Lucida Console"/>
+          <w:color w:val="BF00BF"/>
+          <w:sz w:val="18"/>
+          <w:szCs w:val="18"/>
+        </w:rPr>
+        <w:t xml:space="preserve">MINGW64 </w:t>
+      </w:r>
+      <w:r>
+        <w:rPr>
+          <w:rFonts w:ascii="Lucida Console" w:hAnsi="Lucida Console" w:cs="Lucida Console"/>
+          <w:color w:val="BFBF00"/>
+          <w:sz w:val="18"/>
+          <w:szCs w:val="18"/>
+        </w:rPr>
+        <w:t>/d/</w:t>
+      </w:r>
+      <w:proofErr w:type="spellStart"/>
+      <w:r>
+        <w:rPr>
+          <w:rFonts w:ascii="Lucida Console" w:hAnsi="Lucida Console" w:cs="Lucida Console"/>
+          <w:color w:val="BFBF00"/>
+          <w:sz w:val="18"/>
+          <w:szCs w:val="18"/>
+        </w:rPr>
+        <w:t>Python_workspace</w:t>
+      </w:r>
+      <w:proofErr w:type="spellEnd"/>
+      <w:r>
+        <w:rPr>
+          <w:rFonts w:ascii="Lucida Console" w:hAnsi="Lucida Console" w:cs="Lucida Console"/>
+          <w:color w:val="BFBF00"/>
+          <w:sz w:val="18"/>
+          <w:szCs w:val="18"/>
+        </w:rPr>
+        <w:t>/</w:t>
+      </w:r>
+      <w:proofErr w:type="spellStart"/>
+      <w:r>
+        <w:rPr>
+          <w:rFonts w:ascii="Lucida Console" w:hAnsi="Lucida Console" w:cs="Lucida Console"/>
+          <w:color w:val="BFBF00"/>
+          <w:sz w:val="18"/>
+          <w:szCs w:val="18"/>
+        </w:rPr>
+        <w:t>Python_test</w:t>
+      </w:r>
+      <w:proofErr w:type="spellEnd"/>
+      <w:r>
+        <w:rPr>
+          <w:rFonts w:ascii="Lucida Console" w:hAnsi="Lucida Console" w:cs="Lucida Console"/>
+          <w:color w:val="00BFBF"/>
+          <w:sz w:val="18"/>
+          <w:szCs w:val="18"/>
+        </w:rPr>
+        <w:t xml:space="preserve"> (moto)</w:t>
+      </w:r>
+    </w:p>
+    <w:p>
+      <w:pPr>
+        <w:autoSpaceDE w:val="0"/>
+        <w:autoSpaceDN w:val="0"/>
+        <w:adjustRightInd w:val="0"/>
+        <w:spacing w:after="0" w:line="240" w:lineRule="auto"/>
+        <w:rPr>
+          <w:rFonts w:ascii="Lucida Console" w:hAnsi="Lucida Console" w:cs="Lucida Console"/>
+          <w:sz w:val="18"/>
+          <w:szCs w:val="18"/>
+        </w:rPr>
+      </w:pPr>
+      <w:r>
+        <w:rPr>
+          <w:rFonts w:ascii="Lucida Console" w:hAnsi="Lucida Console" w:cs="Lucida Console"/>
+          <w:sz w:val="18"/>
+          <w:szCs w:val="18"/>
+        </w:rPr>
+        <w:t xml:space="preserve">$ </w:t>
+      </w:r>
+      <w:proofErr w:type="gramStart"/>
+      <w:r>
+        <w:rPr>
+          <w:rFonts w:ascii="Lucida Console" w:hAnsi="Lucida Console" w:cs="Lucida Console"/>
+          <w:sz w:val="18"/>
+          <w:szCs w:val="18"/>
+        </w:rPr>
+        <w:t>git</w:t>
+      </w:r>
+      <w:proofErr w:type="gramEnd"/>
+      <w:r>
+        <w:rPr>
+          <w:rFonts w:ascii="Lucida Console" w:hAnsi="Lucida Console" w:cs="Lucida Console"/>
+          <w:sz w:val="18"/>
+          <w:szCs w:val="18"/>
+        </w:rPr>
+        <w:t xml:space="preserve"> pull</w:t>
+      </w:r>
+    </w:p>
+    <w:p>
+      <w:pPr>
+        <w:autoSpaceDE w:val="0"/>
+        <w:autoSpaceDN w:val="0"/>
+        <w:adjustRightInd w:val="0"/>
+        <w:spacing w:after="0" w:line="240" w:lineRule="auto"/>
+        <w:rPr>
+          <w:rFonts w:ascii="Lucida Console" w:hAnsi="Lucida Console" w:cs="Lucida Console"/>
+          <w:sz w:val="18"/>
+          <w:szCs w:val="18"/>
+        </w:rPr>
+      </w:pPr>
+      <w:r>
+        <w:rPr>
+          <w:rFonts w:ascii="Lucida Console" w:hAnsi="Lucida Console" w:cs="Lucida Console"/>
+          <w:sz w:val="18"/>
+          <w:szCs w:val="18"/>
+        </w:rPr>
+        <w:t>Already up to date.</w:t>
+      </w:r>
+    </w:p>
+    <w:p>
+      <w:pPr>
+        <w:autoSpaceDE w:val="0"/>
+        <w:autoSpaceDN w:val="0"/>
+        <w:adjustRightInd w:val="0"/>
+        <w:spacing w:after="0" w:line="240" w:lineRule="auto"/>
+        <w:rPr>
+          <w:rFonts w:ascii="Lucida Console" w:hAnsi="Lucida Console" w:cs="Lucida Console"/>
+          <w:sz w:val="18"/>
+          <w:szCs w:val="18"/>
+        </w:rPr>
+      </w:pPr>
+    </w:p>
+    <w:p>
+      <w:pPr>
+        <w:autoSpaceDE w:val="0"/>
+        <w:autoSpaceDN w:val="0"/>
+        <w:adjustRightInd w:val="0"/>
+        <w:spacing w:after="0" w:line="240" w:lineRule="auto"/>
+        <w:rPr>
+          <w:rFonts w:ascii="Lucida Console" w:hAnsi="Lucida Console" w:cs="Lucida Console"/>
+          <w:color w:val="00BFBF"/>
+          <w:sz w:val="18"/>
+          <w:szCs w:val="18"/>
+        </w:rPr>
+      </w:pPr>
+      <w:r>
+        <w:rPr>
+          <w:rFonts w:ascii="Lucida Console" w:hAnsi="Lucida Console" w:cs="Lucida Console"/>
+          <w:color w:val="00BF00"/>
+          <w:sz w:val="18"/>
+          <w:szCs w:val="18"/>
+        </w:rPr>
+        <w:t xml:space="preserve">Manjunath Ole@DESKTOP-BRRH2CJ </w:t>
+      </w:r>
+      <w:r>
+        <w:rPr>
+          <w:rFonts w:ascii="Lucida Console" w:hAnsi="Lucida Console" w:cs="Lucida Console"/>
+          <w:color w:val="BF00BF"/>
+          <w:sz w:val="18"/>
+          <w:szCs w:val="18"/>
+        </w:rPr>
+        <w:t xml:space="preserve">MINGW64 </w:t>
+      </w:r>
+      <w:r>
+        <w:rPr>
+          <w:rFonts w:ascii="Lucida Console" w:hAnsi="Lucida Console" w:cs="Lucida Console"/>
+          <w:color w:val="BFBF00"/>
+          <w:sz w:val="18"/>
+          <w:szCs w:val="18"/>
+        </w:rPr>
+        <w:t>/d/</w:t>
+      </w:r>
+      <w:proofErr w:type="spellStart"/>
+      <w:r>
+        <w:rPr>
+          <w:rFonts w:ascii="Lucida Console" w:hAnsi="Lucida Console" w:cs="Lucida Console"/>
+          <w:color w:val="BFBF00"/>
+          <w:sz w:val="18"/>
+          <w:szCs w:val="18"/>
+        </w:rPr>
+        <w:t>Python_workspace</w:t>
+      </w:r>
+      <w:proofErr w:type="spellEnd"/>
+      <w:r>
+        <w:rPr>
+          <w:rFonts w:ascii="Lucida Console" w:hAnsi="Lucida Console" w:cs="Lucida Console"/>
+          <w:color w:val="BFBF00"/>
+          <w:sz w:val="18"/>
+          <w:szCs w:val="18"/>
+        </w:rPr>
+        <w:t>/</w:t>
+      </w:r>
+      <w:proofErr w:type="spellStart"/>
+      <w:r>
+        <w:rPr>
+          <w:rFonts w:ascii="Lucida Console" w:hAnsi="Lucida Console" w:cs="Lucida Console"/>
+          <w:color w:val="BFBF00"/>
+          <w:sz w:val="18"/>
+          <w:szCs w:val="18"/>
+        </w:rPr>
+        <w:t>Python_test</w:t>
+      </w:r>
+      <w:proofErr w:type="spellEnd"/>
+      <w:r>
+        <w:rPr>
+          <w:rFonts w:ascii="Lucida Console" w:hAnsi="Lucida Console" w:cs="Lucida Console"/>
+          <w:color w:val="00BFBF"/>
+          <w:sz w:val="18"/>
+          <w:szCs w:val="18"/>
+        </w:rPr>
+        <w:t xml:space="preserve"> (moto)</w:t>
+      </w:r>
+    </w:p>
+    <w:p>
+      <w:pPr>
+        <w:autoSpaceDE w:val="0"/>
+        <w:autoSpaceDN w:val="0"/>
+        <w:adjustRightInd w:val="0"/>
+        <w:spacing w:after="0" w:line="240" w:lineRule="auto"/>
+        <w:rPr>
+          <w:rFonts w:ascii="Lucida Console" w:hAnsi="Lucida Console" w:cs="Lucida Console"/>
+          <w:sz w:val="18"/>
+          <w:szCs w:val="18"/>
+        </w:rPr>
+      </w:pPr>
+      <w:r>
+        <w:rPr>
+          <w:rFonts w:ascii="Lucida Console" w:hAnsi="Lucida Console" w:cs="Lucida Console"/>
+          <w:sz w:val="18"/>
+          <w:szCs w:val="18"/>
+        </w:rPr>
+        <w:t>$</w:t>
+      </w:r>
+    </w:p>
+    <w:p>
+      <w:pPr>
+        <w:autoSpaceDE w:val="0"/>
+        <w:autoSpaceDN w:val="0"/>
+        <w:adjustRightInd w:val="0"/>
+        <w:spacing w:after="0" w:line="240" w:lineRule="auto"/>
+        <w:rPr>
+          <w:rFonts w:ascii="Lucida Console" w:hAnsi="Lucida Console" w:cs="Lucida Console"/>
+          <w:sz w:val="18"/>
+          <w:szCs w:val="18"/>
+        </w:rPr>
+      </w:pPr>
       <w:bookmarkStart w:id="0" w:name="_GoBack"/>
       <w:bookmarkEnd w:id="0"/>
+    </w:p>
+    <w:p>
+      <w:pPr>
+        <w:autoSpaceDE w:val="0"/>
+        <w:autoSpaceDN w:val="0"/>
+        <w:adjustRightInd w:val="0"/>
+        <w:spacing w:after="0" w:line="240" w:lineRule="auto"/>
+        <w:rPr>
+          <w:rFonts w:ascii="Lucida Console" w:hAnsi="Lucida Console" w:cs="Lucida Console"/>
+          <w:sz w:val="18"/>
+          <w:szCs w:val="18"/>
+        </w:rPr>
+      </w:pPr>
+    </w:p>
+    <w:p>
+      <w:pPr>
+        <w:autoSpaceDE w:val="0"/>
+        <w:autoSpaceDN w:val="0"/>
+        <w:adjustRightInd w:val="0"/>
+        <w:spacing w:after="0" w:line="240" w:lineRule="auto"/>
+        <w:rPr>
+          <w:rFonts w:ascii="Lucida Console" w:hAnsi="Lucida Console" w:cs="Lucida Console"/>
+          <w:sz w:val="18"/>
+          <w:szCs w:val="18"/>
+        </w:rPr>
+      </w:pPr>
     </w:p>
     <w:p>
       <w:pPr>

</xml_diff>